<commit_message>
Updated on 16 th April
</commit_message>
<xml_diff>
--- a/DB and Documents/Questionniare_WASHB_Community_English Bangla_25 Mar 2015.docx
+++ b/DB and Documents/Questionniare_WASHB_Community_English Bangla_25 Mar 2015.docx
@@ -1597,14 +1597,6 @@
                 <w:sz w:val="22"/>
                 <w:szCs w:val="22"/>
               </w:rPr>
-              <w:fldChar w:fldCharType="separate"/>
-            </w:r>
-            <w:r>
-              <w:rPr>
-                <w:rFonts w:ascii="Arial" w:hAnsi="Arial" w:cs="Arial"/>
-                <w:sz w:val="22"/>
-                <w:szCs w:val="22"/>
-              </w:rPr>
               <w:fldChar w:fldCharType="end"/>
             </w:r>
           </w:p>
@@ -1717,14 +1709,6 @@
                 <w:sz w:val="22"/>
                 <w:szCs w:val="22"/>
               </w:rPr>
-              <w:fldChar w:fldCharType="separate"/>
-            </w:r>
-            <w:r>
-              <w:rPr>
-                <w:rFonts w:ascii="Arial" w:hAnsi="Arial" w:cs="Arial"/>
-                <w:sz w:val="22"/>
-                <w:szCs w:val="22"/>
-              </w:rPr>
               <w:fldChar w:fldCharType="end"/>
             </w:r>
             <w:r>
@@ -1766,14 +1750,6 @@
                 <w:sz w:val="22"/>
                 <w:szCs w:val="22"/>
               </w:rPr>
-              <w:fldChar w:fldCharType="separate"/>
-            </w:r>
-            <w:r>
-              <w:rPr>
-                <w:rFonts w:ascii="Arial" w:hAnsi="Arial" w:cs="Arial"/>
-                <w:sz w:val="22"/>
-                <w:szCs w:val="22"/>
-              </w:rPr>
               <w:fldChar w:fldCharType="end"/>
             </w:r>
             <w:r>
@@ -1856,14 +1832,6 @@
                 <w:sz w:val="22"/>
                 <w:szCs w:val="22"/>
               </w:rPr>
-              <w:fldChar w:fldCharType="separate"/>
-            </w:r>
-            <w:r>
-              <w:rPr>
-                <w:rFonts w:ascii="Arial" w:hAnsi="Arial" w:cs="Arial"/>
-                <w:sz w:val="22"/>
-                <w:szCs w:val="22"/>
-              </w:rPr>
               <w:fldChar w:fldCharType="end"/>
             </w:r>
             <w:r>
@@ -1905,14 +1873,6 @@
                 <w:sz w:val="22"/>
                 <w:szCs w:val="22"/>
               </w:rPr>
-              <w:fldChar w:fldCharType="separate"/>
-            </w:r>
-            <w:r>
-              <w:rPr>
-                <w:rFonts w:ascii="Arial" w:hAnsi="Arial" w:cs="Arial"/>
-                <w:sz w:val="22"/>
-                <w:szCs w:val="22"/>
-              </w:rPr>
               <w:fldChar w:fldCharType="end"/>
             </w:r>
             <w:r>
@@ -2021,14 +1981,6 @@
                 <w:sz w:val="22"/>
                 <w:szCs w:val="22"/>
               </w:rPr>
-              <w:fldChar w:fldCharType="separate"/>
-            </w:r>
-            <w:r>
-              <w:rPr>
-                <w:rFonts w:ascii="Arial" w:hAnsi="Arial" w:cs="Arial"/>
-                <w:sz w:val="22"/>
-                <w:szCs w:val="22"/>
-              </w:rPr>
               <w:fldChar w:fldCharType="end"/>
             </w:r>
             <w:r>
@@ -2070,14 +2022,6 @@
                 <w:sz w:val="22"/>
                 <w:szCs w:val="22"/>
               </w:rPr>
-              <w:fldChar w:fldCharType="separate"/>
-            </w:r>
-            <w:r>
-              <w:rPr>
-                <w:rFonts w:ascii="Arial" w:hAnsi="Arial" w:cs="Arial"/>
-                <w:sz w:val="22"/>
-                <w:szCs w:val="22"/>
-              </w:rPr>
               <w:fldChar w:fldCharType="end"/>
             </w:r>
             <w:r>
@@ -2160,14 +2104,6 @@
                 <w:sz w:val="22"/>
                 <w:szCs w:val="22"/>
               </w:rPr>
-              <w:fldChar w:fldCharType="separate"/>
-            </w:r>
-            <w:r>
-              <w:rPr>
-                <w:rFonts w:ascii="Arial" w:hAnsi="Arial" w:cs="Arial"/>
-                <w:sz w:val="22"/>
-                <w:szCs w:val="22"/>
-              </w:rPr>
               <w:fldChar w:fldCharType="end"/>
             </w:r>
             <w:r>
@@ -2209,14 +2145,6 @@
                 <w:sz w:val="22"/>
                 <w:szCs w:val="22"/>
               </w:rPr>
-              <w:fldChar w:fldCharType="separate"/>
-            </w:r>
-            <w:r>
-              <w:rPr>
-                <w:rFonts w:ascii="Arial" w:hAnsi="Arial" w:cs="Arial"/>
-                <w:sz w:val="22"/>
-                <w:szCs w:val="22"/>
-              </w:rPr>
               <w:fldChar w:fldCharType="end"/>
             </w:r>
             <w:r>
@@ -2312,14 +2240,6 @@
                 <w:sz w:val="22"/>
                 <w:szCs w:val="22"/>
               </w:rPr>
-              <w:fldChar w:fldCharType="separate"/>
-            </w:r>
-            <w:r>
-              <w:rPr>
-                <w:rFonts w:ascii="Arial" w:hAnsi="Arial" w:cs="Arial"/>
-                <w:sz w:val="22"/>
-                <w:szCs w:val="22"/>
-              </w:rPr>
               <w:fldChar w:fldCharType="end"/>
             </w:r>
             <w:r>
@@ -2361,14 +2281,6 @@
                 <w:sz w:val="22"/>
                 <w:szCs w:val="22"/>
               </w:rPr>
-              <w:fldChar w:fldCharType="separate"/>
-            </w:r>
-            <w:r>
-              <w:rPr>
-                <w:rFonts w:ascii="Arial" w:hAnsi="Arial" w:cs="Arial"/>
-                <w:sz w:val="22"/>
-                <w:szCs w:val="22"/>
-              </w:rPr>
               <w:fldChar w:fldCharType="end"/>
             </w:r>
             <w:r>
@@ -2447,14 +2359,6 @@
                 <w:sz w:val="22"/>
                 <w:szCs w:val="22"/>
               </w:rPr>
-              <w:fldChar w:fldCharType="separate"/>
-            </w:r>
-            <w:r>
-              <w:rPr>
-                <w:rFonts w:ascii="Arial" w:hAnsi="Arial" w:cs="Arial"/>
-                <w:sz w:val="22"/>
-                <w:szCs w:val="22"/>
-              </w:rPr>
               <w:fldChar w:fldCharType="end"/>
             </w:r>
             <w:r>
@@ -2496,14 +2400,6 @@
                 <w:sz w:val="22"/>
                 <w:szCs w:val="22"/>
               </w:rPr>
-              <w:fldChar w:fldCharType="separate"/>
-            </w:r>
-            <w:r>
-              <w:rPr>
-                <w:rFonts w:ascii="Arial" w:hAnsi="Arial" w:cs="Arial"/>
-                <w:sz w:val="22"/>
-                <w:szCs w:val="22"/>
-              </w:rPr>
               <w:fldChar w:fldCharType="end"/>
             </w:r>
             <w:r>
@@ -2669,14 +2565,6 @@
                 <w:sz w:val="22"/>
                 <w:szCs w:val="22"/>
               </w:rPr>
-              <w:fldChar w:fldCharType="separate"/>
-            </w:r>
-            <w:r>
-              <w:rPr>
-                <w:rFonts w:ascii="Arial" w:hAnsi="Arial" w:cs="Arial"/>
-                <w:sz w:val="22"/>
-                <w:szCs w:val="22"/>
-              </w:rPr>
               <w:fldChar w:fldCharType="end"/>
             </w:r>
             <w:r>
@@ -2718,14 +2606,6 @@
                 <w:sz w:val="22"/>
                 <w:szCs w:val="22"/>
               </w:rPr>
-              <w:fldChar w:fldCharType="separate"/>
-            </w:r>
-            <w:r>
-              <w:rPr>
-                <w:rFonts w:ascii="Arial" w:hAnsi="Arial" w:cs="Arial"/>
-                <w:sz w:val="22"/>
-                <w:szCs w:val="22"/>
-              </w:rPr>
               <w:fldChar w:fldCharType="end"/>
             </w:r>
             <w:r>
@@ -2808,14 +2688,6 @@
                 <w:sz w:val="22"/>
                 <w:szCs w:val="22"/>
               </w:rPr>
-              <w:fldChar w:fldCharType="separate"/>
-            </w:r>
-            <w:r>
-              <w:rPr>
-                <w:rFonts w:ascii="Arial" w:hAnsi="Arial" w:cs="Arial"/>
-                <w:sz w:val="22"/>
-                <w:szCs w:val="22"/>
-              </w:rPr>
               <w:fldChar w:fldCharType="end"/>
             </w:r>
             <w:r>
@@ -2857,14 +2729,6 @@
                 <w:sz w:val="22"/>
                 <w:szCs w:val="22"/>
               </w:rPr>
-              <w:fldChar w:fldCharType="separate"/>
-            </w:r>
-            <w:r>
-              <w:rPr>
-                <w:rFonts w:ascii="Arial" w:hAnsi="Arial" w:cs="Arial"/>
-                <w:sz w:val="22"/>
-                <w:szCs w:val="22"/>
-              </w:rPr>
               <w:fldChar w:fldCharType="end"/>
             </w:r>
             <w:r>
@@ -2970,14 +2834,6 @@
                 <w:sz w:val="22"/>
                 <w:szCs w:val="22"/>
               </w:rPr>
-              <w:fldChar w:fldCharType="separate"/>
-            </w:r>
-            <w:r>
-              <w:rPr>
-                <w:rFonts w:ascii="Arial" w:hAnsi="Arial" w:cs="Arial"/>
-                <w:sz w:val="22"/>
-                <w:szCs w:val="22"/>
-              </w:rPr>
               <w:fldChar w:fldCharType="end"/>
             </w:r>
             <w:r>
@@ -3019,14 +2875,6 @@
                 <w:sz w:val="22"/>
                 <w:szCs w:val="22"/>
               </w:rPr>
-              <w:fldChar w:fldCharType="separate"/>
-            </w:r>
-            <w:r>
-              <w:rPr>
-                <w:rFonts w:ascii="Arial" w:hAnsi="Arial" w:cs="Arial"/>
-                <w:sz w:val="22"/>
-                <w:szCs w:val="22"/>
-              </w:rPr>
               <w:fldChar w:fldCharType="end"/>
             </w:r>
             <w:r>
@@ -3109,14 +2957,6 @@
                 <w:sz w:val="22"/>
                 <w:szCs w:val="22"/>
               </w:rPr>
-              <w:fldChar w:fldCharType="separate"/>
-            </w:r>
-            <w:r>
-              <w:rPr>
-                <w:rFonts w:ascii="Arial" w:hAnsi="Arial" w:cs="Arial"/>
-                <w:sz w:val="22"/>
-                <w:szCs w:val="22"/>
-              </w:rPr>
               <w:fldChar w:fldCharType="end"/>
             </w:r>
             <w:r>
@@ -3158,14 +2998,6 @@
                 <w:sz w:val="22"/>
                 <w:szCs w:val="22"/>
               </w:rPr>
-              <w:fldChar w:fldCharType="separate"/>
-            </w:r>
-            <w:r>
-              <w:rPr>
-                <w:rFonts w:ascii="Arial" w:hAnsi="Arial" w:cs="Arial"/>
-                <w:sz w:val="22"/>
-                <w:szCs w:val="22"/>
-              </w:rPr>
               <w:fldChar w:fldCharType="end"/>
             </w:r>
             <w:r>
@@ -3253,14 +3085,6 @@
                 <w:sz w:val="22"/>
                 <w:szCs w:val="22"/>
               </w:rPr>
-              <w:fldChar w:fldCharType="separate"/>
-            </w:r>
-            <w:r>
-              <w:rPr>
-                <w:rFonts w:ascii="Arial" w:hAnsi="Arial" w:cs="Arial"/>
-                <w:sz w:val="22"/>
-                <w:szCs w:val="22"/>
-              </w:rPr>
               <w:fldChar w:fldCharType="end"/>
             </w:r>
             <w:r>
@@ -3302,14 +3126,6 @@
                 <w:sz w:val="22"/>
                 <w:szCs w:val="22"/>
               </w:rPr>
-              <w:fldChar w:fldCharType="separate"/>
-            </w:r>
-            <w:r>
-              <w:rPr>
-                <w:rFonts w:ascii="Arial" w:hAnsi="Arial" w:cs="Arial"/>
-                <w:sz w:val="22"/>
-                <w:szCs w:val="22"/>
-              </w:rPr>
               <w:fldChar w:fldCharType="end"/>
             </w:r>
             <w:r>
@@ -3388,14 +3204,6 @@
                 <w:sz w:val="22"/>
                 <w:szCs w:val="22"/>
               </w:rPr>
-              <w:fldChar w:fldCharType="separate"/>
-            </w:r>
-            <w:r>
-              <w:rPr>
-                <w:rFonts w:ascii="Arial" w:hAnsi="Arial" w:cs="Arial"/>
-                <w:sz w:val="22"/>
-                <w:szCs w:val="22"/>
-              </w:rPr>
               <w:fldChar w:fldCharType="end"/>
             </w:r>
             <w:r>
@@ -3437,14 +3245,6 @@
                 <w:sz w:val="22"/>
                 <w:szCs w:val="22"/>
               </w:rPr>
-              <w:fldChar w:fldCharType="separate"/>
-            </w:r>
-            <w:r>
-              <w:rPr>
-                <w:rFonts w:ascii="Arial" w:hAnsi="Arial" w:cs="Arial"/>
-                <w:sz w:val="22"/>
-                <w:szCs w:val="22"/>
-              </w:rPr>
               <w:fldChar w:fldCharType="end"/>
             </w:r>
             <w:r>
@@ -3601,14 +3401,6 @@
                 <w:sz w:val="22"/>
                 <w:szCs w:val="22"/>
               </w:rPr>
-              <w:fldChar w:fldCharType="separate"/>
-            </w:r>
-            <w:r>
-              <w:rPr>
-                <w:rFonts w:ascii="Arial" w:hAnsi="Arial" w:cs="Arial"/>
-                <w:sz w:val="22"/>
-                <w:szCs w:val="22"/>
-              </w:rPr>
               <w:fldChar w:fldCharType="end"/>
             </w:r>
             <w:r>
@@ -3650,14 +3442,6 @@
                 <w:sz w:val="22"/>
                 <w:szCs w:val="22"/>
               </w:rPr>
-              <w:fldChar w:fldCharType="separate"/>
-            </w:r>
-            <w:r>
-              <w:rPr>
-                <w:rFonts w:ascii="Arial" w:hAnsi="Arial" w:cs="Arial"/>
-                <w:sz w:val="22"/>
-                <w:szCs w:val="22"/>
-              </w:rPr>
               <w:fldChar w:fldCharType="end"/>
             </w:r>
             <w:r>
@@ -3740,14 +3524,6 @@
                 <w:sz w:val="22"/>
                 <w:szCs w:val="22"/>
               </w:rPr>
-              <w:fldChar w:fldCharType="separate"/>
-            </w:r>
-            <w:r>
-              <w:rPr>
-                <w:rFonts w:ascii="Arial" w:hAnsi="Arial" w:cs="Arial"/>
-                <w:sz w:val="22"/>
-                <w:szCs w:val="22"/>
-              </w:rPr>
               <w:fldChar w:fldCharType="end"/>
             </w:r>
             <w:r>
@@ -3789,14 +3565,6 @@
                 <w:sz w:val="22"/>
                 <w:szCs w:val="22"/>
               </w:rPr>
-              <w:fldChar w:fldCharType="separate"/>
-            </w:r>
-            <w:r>
-              <w:rPr>
-                <w:rFonts w:ascii="Arial" w:hAnsi="Arial" w:cs="Arial"/>
-                <w:sz w:val="22"/>
-                <w:szCs w:val="22"/>
-              </w:rPr>
               <w:fldChar w:fldCharType="end"/>
             </w:r>
             <w:r>
@@ -3905,14 +3673,6 @@
                 <w:sz w:val="22"/>
                 <w:szCs w:val="22"/>
               </w:rPr>
-              <w:fldChar w:fldCharType="separate"/>
-            </w:r>
-            <w:r>
-              <w:rPr>
-                <w:rFonts w:ascii="Arial" w:hAnsi="Arial" w:cs="Arial"/>
-                <w:sz w:val="22"/>
-                <w:szCs w:val="22"/>
-              </w:rPr>
               <w:fldChar w:fldCharType="end"/>
             </w:r>
             <w:r>
@@ -3954,14 +3714,6 @@
                 <w:sz w:val="22"/>
                 <w:szCs w:val="22"/>
               </w:rPr>
-              <w:fldChar w:fldCharType="separate"/>
-            </w:r>
-            <w:r>
-              <w:rPr>
-                <w:rFonts w:ascii="Arial" w:hAnsi="Arial" w:cs="Arial"/>
-                <w:sz w:val="22"/>
-                <w:szCs w:val="22"/>
-              </w:rPr>
               <w:fldChar w:fldCharType="end"/>
             </w:r>
             <w:r>
@@ -4044,14 +3796,6 @@
                 <w:sz w:val="22"/>
                 <w:szCs w:val="22"/>
               </w:rPr>
-              <w:fldChar w:fldCharType="separate"/>
-            </w:r>
-            <w:r>
-              <w:rPr>
-                <w:rFonts w:ascii="Arial" w:hAnsi="Arial" w:cs="Arial"/>
-                <w:sz w:val="22"/>
-                <w:szCs w:val="22"/>
-              </w:rPr>
               <w:fldChar w:fldCharType="end"/>
             </w:r>
             <w:r>
@@ -4093,14 +3837,6 @@
                 <w:sz w:val="22"/>
                 <w:szCs w:val="22"/>
               </w:rPr>
-              <w:fldChar w:fldCharType="separate"/>
-            </w:r>
-            <w:r>
-              <w:rPr>
-                <w:rFonts w:ascii="Arial" w:hAnsi="Arial" w:cs="Arial"/>
-                <w:sz w:val="22"/>
-                <w:szCs w:val="22"/>
-              </w:rPr>
               <w:fldChar w:fldCharType="end"/>
             </w:r>
             <w:r>
@@ -4203,14 +3939,6 @@
                 <w:sz w:val="22"/>
                 <w:szCs w:val="22"/>
               </w:rPr>
-              <w:fldChar w:fldCharType="separate"/>
-            </w:r>
-            <w:r>
-              <w:rPr>
-                <w:rFonts w:ascii="Arial" w:hAnsi="Arial" w:cs="Arial"/>
-                <w:sz w:val="22"/>
-                <w:szCs w:val="22"/>
-              </w:rPr>
               <w:fldChar w:fldCharType="end"/>
             </w:r>
             <w:r>
@@ -4252,14 +3980,6 @@
                 <w:sz w:val="22"/>
                 <w:szCs w:val="22"/>
               </w:rPr>
-              <w:fldChar w:fldCharType="separate"/>
-            </w:r>
-            <w:r>
-              <w:rPr>
-                <w:rFonts w:ascii="Arial" w:hAnsi="Arial" w:cs="Arial"/>
-                <w:sz w:val="22"/>
-                <w:szCs w:val="22"/>
-              </w:rPr>
               <w:fldChar w:fldCharType="end"/>
             </w:r>
             <w:r>
@@ -4338,14 +4058,6 @@
                 <w:sz w:val="22"/>
                 <w:szCs w:val="22"/>
               </w:rPr>
-              <w:fldChar w:fldCharType="separate"/>
-            </w:r>
-            <w:r>
-              <w:rPr>
-                <w:rFonts w:ascii="Arial" w:hAnsi="Arial" w:cs="Arial"/>
-                <w:sz w:val="22"/>
-                <w:szCs w:val="22"/>
-              </w:rPr>
               <w:fldChar w:fldCharType="end"/>
             </w:r>
             <w:r>
@@ -4380,14 +4092,6 @@
                 <w:sz w:val="22"/>
                 <w:szCs w:val="22"/>
               </w:rPr>
-            </w:r>
-            <w:r>
-              <w:rPr>
-                <w:rFonts w:ascii="Arial" w:hAnsi="Arial" w:cs="Arial"/>
-                <w:sz w:val="22"/>
-                <w:szCs w:val="22"/>
-              </w:rPr>
-              <w:fldChar w:fldCharType="separate"/>
             </w:r>
             <w:r>
               <w:rPr>
@@ -5588,6 +5292,7 @@
               <w:rPr>
                 <w:sz w:val="20"/>
                 <w:szCs w:val="20"/>
+                <w:highlight w:val="yellow"/>
                 <w:lang w:bidi="bn-IN"/>
               </w:rPr>
             </w:pPr>
@@ -5595,6 +5300,7 @@
               <w:rPr>
                 <w:sz w:val="20"/>
                 <w:szCs w:val="20"/>
+                <w:highlight w:val="yellow"/>
               </w:rPr>
               <w:t>What is your date of birth (day, month and year that you were born)?</w:t>
             </w:r>
@@ -5605,6 +5311,7 @@
                 <w:rFonts w:ascii="SutonnyMJ" w:hAnsi="SutonnyMJ" w:cs="SutonnyMJ"/>
                 <w:sz w:val="20"/>
                 <w:szCs w:val="20"/>
+                <w:highlight w:val="yellow"/>
                 <w:lang w:bidi="bn-BD"/>
               </w:rPr>
             </w:pPr>
@@ -5613,6 +5320,7 @@
                 <w:rFonts w:ascii="SutonnyMJ" w:hAnsi="SutonnyMJ" w:cs="SutonnyMJ"/>
                 <w:sz w:val="20"/>
                 <w:szCs w:val="20"/>
+                <w:highlight w:val="yellow"/>
                 <w:lang w:bidi="bn-BD"/>
               </w:rPr>
               <w:t xml:space="preserve">Avcbvi Rb¥ZvwiL KZ? </w:t>
@@ -5624,6 +5332,7 @@
                 <w:rFonts w:ascii="SutonnyMJ" w:hAnsi="SutonnyMJ" w:cs="SutonnyMJ"/>
                 <w:sz w:val="20"/>
                 <w:szCs w:val="20"/>
+                <w:highlight w:val="yellow"/>
                 <w:lang w:bidi="bn-BD"/>
               </w:rPr>
             </w:pPr>
@@ -5642,6 +5351,7 @@
                 <w:rFonts w:ascii="SutonnyMJ" w:hAnsi="SutonnyMJ" w:cs="SutonnyMJ"/>
                 <w:sz w:val="20"/>
                 <w:szCs w:val="20"/>
+                <w:highlight w:val="yellow"/>
                 <w:lang w:bidi="bn-BD"/>
               </w:rPr>
               <w:t>(‡Kvb mv‡ji †Kvb gv†mi †Kvb w`b Avcwb R‡b¥‡Qb?)</w:t>
@@ -6017,6 +5727,25 @@
                 <w:lang w:bidi="bn-BD"/>
               </w:rPr>
               <w:t>Avcbvi eqm KZ? (AvbygvwbK)</w:t>
+            </w:r>
+            <w:r>
+              <w:rPr>
+                <w:rFonts w:ascii="SutonnyMJ" w:hAnsi="SutonnyMJ" w:cs="SutonnyMJ"/>
+                <w:sz w:val="20"/>
+                <w:szCs w:val="20"/>
+                <w:lang w:bidi="bn-BD"/>
+              </w:rPr>
+              <w:t xml:space="preserve"> </w:t>
+            </w:r>
+            <w:r>
+              <w:rPr>
+                <w:rFonts w:ascii="SutonnyMJ" w:hAnsi="SutonnyMJ" w:cs="SutonnyMJ"/>
+                <w:sz w:val="20"/>
+                <w:szCs w:val="20"/>
+                <w:highlight w:val="yellow"/>
+                <w:lang w:bidi="bn-BD"/>
+              </w:rPr>
+              <w:t>&gt;=25 &lt;=60</w:t>
             </w:r>
           </w:p>
         </w:tc>
@@ -7488,6 +7217,35 @@
                 <w:szCs w:val="20"/>
               </w:rPr>
               <w:t xml:space="preserve">Avcwb m‡ev©”P †Kvb †kÖYx cvk K‡i‡Qb? </w:t>
+            </w:r>
+          </w:p>
+          <w:p>
+            <w:pPr>
+              <w:jc w:val="both"/>
+              <w:rPr>
+                <w:rFonts w:ascii="SutonnyMJ" w:hAnsi="SutonnyMJ" w:cs="SutonnyMJ"/>
+                <w:sz w:val="20"/>
+                <w:szCs w:val="20"/>
+              </w:rPr>
+            </w:pPr>
+          </w:p>
+          <w:p>
+            <w:pPr>
+              <w:jc w:val="both"/>
+              <w:rPr>
+                <w:rFonts w:ascii="SutonnyMJ" w:hAnsi="SutonnyMJ" w:cs="SutonnyMJ"/>
+                <w:sz w:val="20"/>
+                <w:szCs w:val="20"/>
+              </w:rPr>
+            </w:pPr>
+            <w:r>
+              <w:rPr>
+                <w:rFonts w:ascii="SutonnyMJ" w:hAnsi="SutonnyMJ" w:cs="SutonnyMJ"/>
+                <w:sz w:val="20"/>
+                <w:szCs w:val="20"/>
+                <w:highlight w:val="yellow"/>
+              </w:rPr>
+              <w:t>0-18 /98</w:t>
             </w:r>
           </w:p>
           <w:p>
@@ -8633,7 +8391,6 @@
                 <w:sz w:val="20"/>
                 <w:szCs w:val="20"/>
               </w:rPr>
-              <w:lastRenderedPageBreak/>
               <w:t xml:space="preserve">SECTION </w:t>
             </w:r>
             <w:r>
@@ -10150,12 +9907,14 @@
               <w:rPr>
                 <w:sz w:val="20"/>
                 <w:szCs w:val="20"/>
-              </w:rPr>
-            </w:pPr>
-            <w:r>
-              <w:rPr>
-                <w:sz w:val="20"/>
-                <w:szCs w:val="20"/>
+                <w:highlight w:val="yellow"/>
+              </w:rPr>
+            </w:pPr>
+            <w:r>
+              <w:rPr>
+                <w:sz w:val="20"/>
+                <w:szCs w:val="20"/>
+                <w:highlight w:val="yellow"/>
               </w:rPr>
               <w:t>Women should leave politics to the men.</w:t>
             </w:r>
@@ -10176,8 +9935,17 @@
                 <w:rFonts w:ascii="SutonnyMJ" w:hAnsi="SutonnyMJ"/>
                 <w:sz w:val="20"/>
                 <w:szCs w:val="20"/>
-              </w:rPr>
-              <w:t xml:space="preserve">bvix‡`i DwPZ ivRbxwZUv cyiæl‡`i Rb¨ †Q‡o ‡`qv | </w:t>
+                <w:highlight w:val="yellow"/>
+              </w:rPr>
+              <w:t>bvix‡`i DwPZ ivRbxwZUv cyiæl‡`i Rb¨ †Q‡o ‡`qv |</w:t>
+            </w:r>
+            <w:r>
+              <w:rPr>
+                <w:rFonts w:ascii="SutonnyMJ" w:hAnsi="SutonnyMJ"/>
+                <w:sz w:val="20"/>
+                <w:szCs w:val="20"/>
+              </w:rPr>
+              <w:t xml:space="preserve"> </w:t>
             </w:r>
           </w:p>
         </w:tc>
@@ -12630,12 +12398,14 @@
               <w:rPr>
                 <w:sz w:val="20"/>
                 <w:szCs w:val="20"/>
-              </w:rPr>
-            </w:pPr>
-            <w:r>
-              <w:rPr>
-                <w:sz w:val="20"/>
-                <w:szCs w:val="20"/>
+                <w:highlight w:val="yellow"/>
+              </w:rPr>
+            </w:pPr>
+            <w:r>
+              <w:rPr>
+                <w:sz w:val="20"/>
+                <w:szCs w:val="20"/>
+                <w:highlight w:val="yellow"/>
               </w:rPr>
               <w:t>Family problems should only be discussed with people in the family</w:t>
             </w:r>
@@ -12647,13 +12417,15 @@
                 <w:rFonts w:ascii="SutonnyMJ" w:hAnsi="SutonnyMJ"/>
                 <w:sz w:val="20"/>
                 <w:szCs w:val="20"/>
-              </w:rPr>
-            </w:pPr>
-            <w:r>
-              <w:rPr>
-                <w:rFonts w:ascii="SutonnyMJ" w:hAnsi="SutonnyMJ"/>
-                <w:sz w:val="20"/>
-                <w:szCs w:val="20"/>
+                <w:highlight w:val="yellow"/>
+              </w:rPr>
+            </w:pPr>
+            <w:r>
+              <w:rPr>
+                <w:rFonts w:ascii="SutonnyMJ" w:hAnsi="SutonnyMJ"/>
+                <w:sz w:val="20"/>
+                <w:szCs w:val="20"/>
+                <w:highlight w:val="yellow"/>
               </w:rPr>
               <w:t>N‡ii K_v ci‡K Rvbv‡bv wVK bv|</w:t>
             </w:r>
@@ -12664,6 +12436,7 @@
               <w:rPr>
                 <w:sz w:val="20"/>
                 <w:szCs w:val="20"/>
+                <w:highlight w:val="yellow"/>
               </w:rPr>
             </w:pPr>
           </w:p>
@@ -15541,6 +15314,7 @@
                 <w:b w:val="0"/>
                 <w:sz w:val="20"/>
                 <w:szCs w:val="20"/>
+                <w:highlight w:val="yellow"/>
               </w:rPr>
             </w:pPr>
             <w:r>
@@ -15548,6 +15322,7 @@
                 <w:b w:val="0"/>
                 <w:sz w:val="20"/>
                 <w:szCs w:val="20"/>
+                <w:highlight w:val="yellow"/>
               </w:rPr>
               <w:t>A man can hit his wife if she won’t have sex with him.</w:t>
             </w:r>
@@ -15559,6 +15334,7 @@
                 <w:b w:val="0"/>
                 <w:sz w:val="20"/>
                 <w:szCs w:val="20"/>
+                <w:highlight w:val="yellow"/>
               </w:rPr>
             </w:pPr>
             <w:r>
@@ -15567,6 +15343,7 @@
                 <w:b w:val="0"/>
                 <w:sz w:val="20"/>
                 <w:szCs w:val="20"/>
+                <w:highlight w:val="yellow"/>
               </w:rPr>
               <w:t xml:space="preserve">¯¿x </w:t>
             </w:r>
@@ -15576,6 +15353,7 @@
                 <w:b w:val="0"/>
                 <w:sz w:val="20"/>
                 <w:szCs w:val="20"/>
+                <w:highlight w:val="yellow"/>
               </w:rPr>
               <w:t xml:space="preserve">mnev‡m ivRx bv n‡j ¯^vgx Zv‡K </w:t>
             </w:r>
@@ -15585,6 +15363,7 @@
                 <w:b w:val="0"/>
                 <w:sz w:val="20"/>
                 <w:szCs w:val="20"/>
+                <w:highlight w:val="yellow"/>
               </w:rPr>
               <w:t xml:space="preserve">gviai </w:t>
             </w:r>
@@ -15594,6 +15373,7 @@
                 <w:b w:val="0"/>
                 <w:sz w:val="20"/>
                 <w:szCs w:val="20"/>
+                <w:highlight w:val="yellow"/>
               </w:rPr>
               <w:t>Ki‡Z</w:t>
             </w:r>
@@ -15602,6 +15382,7 @@
                 <w:rFonts w:ascii="SutonnyMJ" w:hAnsi="SutonnyMJ"/>
                 <w:sz w:val="20"/>
                 <w:szCs w:val="20"/>
+                <w:highlight w:val="yellow"/>
               </w:rPr>
               <w:t xml:space="preserve"> </w:t>
             </w:r>
@@ -15611,6 +15392,7 @@
                 <w:b w:val="0"/>
                 <w:sz w:val="20"/>
                 <w:szCs w:val="20"/>
+                <w:highlight w:val="yellow"/>
               </w:rPr>
               <w:t>cv‡i</w:t>
             </w:r>
@@ -15619,6 +15401,7 @@
                 <w:rFonts w:ascii="SutonnyMJ" w:hAnsi="SutonnyMJ"/>
                 <w:sz w:val="20"/>
                 <w:szCs w:val="20"/>
+                <w:highlight w:val="yellow"/>
               </w:rPr>
               <w:t>|</w:t>
             </w:r>

</xml_diff>